<commit_message>
moving and creating the base with best practice
</commit_message>
<xml_diff>
--- a/Hi my dears punchers.docx
+++ b/Hi my dears punchers.docx
@@ -2083,57 +2083,292 @@
           <w:lang w:val="en-US"/>
         </w:rPr>
         <w:lastRenderedPageBreak/>
-        <w:t>We are not going to use migrations on the client, so, remove that, maybe you will ne</w:t>
-      </w:r>
+        <w:t>We are not going to use migrations on the client, so, remove that, maybe you will need to truncate the table too</w:t>
+      </w:r>
+    </w:p>
+    <w:p>
+      <w:pPr>
+        <w:rPr>
+          <w:sz w:val="40"/>
+          <w:lang w:val="en-US"/>
+        </w:rPr>
+      </w:pPr>
+    </w:p>
+    <w:p>
+      <w:pPr>
+        <w:rPr>
+          <w:sz w:val="40"/>
+          <w:lang w:val="en-US"/>
+        </w:rPr>
+      </w:pPr>
+    </w:p>
+    <w:p>
+      <w:pPr>
+        <w:rPr>
+          <w:sz w:val="40"/>
+          <w:lang w:val="en-US"/>
+        </w:rPr>
+      </w:pPr>
+      <w:r>
+        <w:rPr>
+          <w:sz w:val="40"/>
+          <w:lang w:val="en-US"/>
+        </w:rPr>
+        <w:t>Now, lets move the contracts and repository</w:t>
+      </w:r>
+    </w:p>
+    <w:p>
+      <w:pPr>
+        <w:rPr>
+          <w:sz w:val="40"/>
+          <w:lang w:val="en-US"/>
+        </w:rPr>
+      </w:pPr>
+    </w:p>
+    <w:p>
+      <w:pPr>
+        <w:rPr>
+          <w:sz w:val="40"/>
+          <w:lang w:val="en-US"/>
+        </w:rPr>
+      </w:pPr>
+      <w:proofErr w:type="gramStart"/>
+      <w:r>
+        <w:rPr>
+          <w:sz w:val="40"/>
+          <w:lang w:val="en-US"/>
+        </w:rPr>
+        <w:t>Lets</w:t>
+      </w:r>
+      <w:proofErr w:type="gramEnd"/>
+      <w:r>
+        <w:rPr>
+          <w:sz w:val="40"/>
+          <w:lang w:val="en-US"/>
+        </w:rPr>
+        <w:t xml:space="preserve"> see if everything continue working</w:t>
+      </w:r>
+    </w:p>
+    <w:p>
+      <w:pPr>
+        <w:rPr>
+          <w:sz w:val="40"/>
+          <w:lang w:val="en-US"/>
+        </w:rPr>
+      </w:pPr>
+    </w:p>
+    <w:p>
+      <w:pPr>
+        <w:rPr>
+          <w:sz w:val="40"/>
+          <w:lang w:val="en-US"/>
+        </w:rPr>
+      </w:pPr>
+      <w:proofErr w:type="gramStart"/>
+      <w:r>
+        <w:rPr>
+          <w:sz w:val="40"/>
+          <w:lang w:val="en-US"/>
+        </w:rPr>
+        <w:t>Lets</w:t>
+      </w:r>
+      <w:proofErr w:type="gramEnd"/>
+      <w:r>
+        <w:rPr>
+          <w:sz w:val="40"/>
+          <w:lang w:val="en-US"/>
+        </w:rPr>
+        <w:t xml:space="preserve"> create our model, than for now, will be </w:t>
+      </w:r>
+      <w:r>
+        <w:rPr>
+          <w:sz w:val="40"/>
+          <w:lang w:val="en-US"/>
+        </w:rPr>
+        <w:t>identically to our data model</w:t>
+      </w:r>
+    </w:p>
+    <w:p>
+      <w:pPr>
+        <w:rPr>
+          <w:sz w:val="40"/>
+          <w:lang w:val="en-US"/>
+        </w:rPr>
+      </w:pPr>
+    </w:p>
+    <w:p>
+      <w:pPr>
+        <w:rPr>
+          <w:sz w:val="40"/>
+          <w:lang w:val="en-US"/>
+        </w:rPr>
+      </w:pPr>
+    </w:p>
+    <w:p>
+      <w:pPr>
+        <w:rPr>
+          <w:sz w:val="40"/>
+          <w:lang w:val="en-US"/>
+        </w:rPr>
+      </w:pPr>
+    </w:p>
+    <w:p>
+      <w:pPr>
+        <w:rPr>
+          <w:sz w:val="40"/>
+          <w:lang w:val="en-US"/>
+        </w:rPr>
+      </w:pPr>
+    </w:p>
+    <w:p>
+      <w:pPr>
+        <w:rPr>
+          <w:sz w:val="40"/>
+          <w:lang w:val="en-US"/>
+        </w:rPr>
+      </w:pPr>
+    </w:p>
+    <w:p>
+      <w:pPr>
+        <w:rPr>
+          <w:sz w:val="40"/>
+          <w:lang w:val="en-US"/>
+        </w:rPr>
+      </w:pPr>
+    </w:p>
+    <w:p>
+      <w:pPr>
+        <w:rPr>
+          <w:sz w:val="40"/>
+          <w:lang w:val="en-US"/>
+        </w:rPr>
+      </w:pPr>
+    </w:p>
+    <w:p>
+      <w:pPr>
+        <w:rPr>
+          <w:sz w:val="40"/>
+          <w:lang w:val="en-US"/>
+        </w:rPr>
+      </w:pPr>
+    </w:p>
+    <w:p>
+      <w:pPr>
+        <w:rPr>
+          <w:sz w:val="40"/>
+          <w:lang w:val="en-US"/>
+        </w:rPr>
+      </w:pPr>
+    </w:p>
+    <w:p>
+      <w:pPr>
+        <w:rPr>
+          <w:sz w:val="40"/>
+          <w:lang w:val="en-US"/>
+        </w:rPr>
+      </w:pPr>
+    </w:p>
+    <w:p>
+      <w:pPr>
+        <w:rPr>
+          <w:sz w:val="40"/>
+          <w:lang w:val="en-US"/>
+        </w:rPr>
+      </w:pPr>
+      <w:r>
+        <w:rPr>
+          <w:sz w:val="40"/>
+          <w:lang w:val="en-US"/>
+        </w:rPr>
+        <w:t xml:space="preserve">Now, </w:t>
+      </w:r>
+      <w:proofErr w:type="spellStart"/>
+      <w:r>
+        <w:rPr>
+          <w:sz w:val="40"/>
+          <w:lang w:val="en-US"/>
+        </w:rPr>
+        <w:t>lets</w:t>
+      </w:r>
+      <w:proofErr w:type="spellEnd"/>
+      <w:r>
+        <w:rPr>
+          <w:sz w:val="40"/>
+          <w:lang w:val="en-US"/>
+        </w:rPr>
+        <w:t xml:space="preserve"> implement security</w:t>
+      </w:r>
+    </w:p>
+    <w:p>
+      <w:pPr>
+        <w:rPr>
+          <w:sz w:val="40"/>
+          <w:lang w:val="en-US"/>
+        </w:rPr>
+      </w:pPr>
+      <w:r>
+        <w:rPr>
+          <w:sz w:val="40"/>
+          <w:lang w:val="en-US"/>
+        </w:rPr>
+        <w:t xml:space="preserve">First </w:t>
+      </w:r>
+      <w:proofErr w:type="gramStart"/>
+      <w:r>
+        <w:rPr>
+          <w:sz w:val="40"/>
+          <w:lang w:val="en-US"/>
+        </w:rPr>
+        <w:t>lets</w:t>
+      </w:r>
+      <w:proofErr w:type="gramEnd"/>
+      <w:r>
+        <w:rPr>
+          <w:sz w:val="40"/>
+          <w:lang w:val="en-US"/>
+        </w:rPr>
+        <w:t xml:space="preserve"> implement an auditory class, than its going to tell us, who create, edit or delete data.</w:t>
+      </w:r>
+    </w:p>
+    <w:p>
+      <w:pPr>
+        <w:rPr>
+          <w:sz w:val="40"/>
+          <w:lang w:val="en-US"/>
+        </w:rPr>
+      </w:pPr>
+    </w:p>
+    <w:p>
+      <w:pPr>
+        <w:rPr>
+          <w:sz w:val="40"/>
+          <w:lang w:val="en-US"/>
+        </w:rPr>
+      </w:pPr>
+      <w:r>
+        <w:rPr>
+          <w:sz w:val="40"/>
+          <w:lang w:val="en-US"/>
+        </w:rPr>
+        <w:t xml:space="preserve">Now we have to override all </w:t>
+      </w:r>
+      <w:r>
+        <w:rPr>
+          <w:sz w:val="40"/>
+          <w:lang w:val="en-US"/>
+        </w:rPr>
+        <w:t xml:space="preserve">save methods </w:t>
+      </w:r>
+    </w:p>
+    <w:p>
+      <w:pPr>
+        <w:rPr>
+          <w:sz w:val="40"/>
+          <w:lang w:val="en-US"/>
+        </w:rPr>
+      </w:pPr>
       <w:bookmarkStart w:id="0" w:name="_GoBack"/>
       <w:bookmarkEnd w:id="0"/>
-      <w:r>
-        <w:rPr>
-          <w:sz w:val="40"/>
-          <w:lang w:val="en-US"/>
-        </w:rPr>
-        <w:t>ed to truncate the table too</w:t>
-      </w:r>
-    </w:p>
-    <w:p>
-      <w:pPr>
-        <w:rPr>
-          <w:sz w:val="40"/>
-          <w:lang w:val="en-US"/>
-        </w:rPr>
-      </w:pPr>
-    </w:p>
-    <w:p>
-      <w:pPr>
-        <w:rPr>
-          <w:sz w:val="40"/>
-          <w:lang w:val="en-US"/>
-        </w:rPr>
-      </w:pPr>
-    </w:p>
-    <w:p>
-      <w:pPr>
-        <w:rPr>
-          <w:sz w:val="40"/>
-          <w:lang w:val="en-US"/>
-        </w:rPr>
-      </w:pPr>
-    </w:p>
-    <w:p>
-      <w:pPr>
-        <w:rPr>
-          <w:sz w:val="40"/>
-          <w:lang w:val="en-US"/>
-        </w:rPr>
-      </w:pPr>
-    </w:p>
-    <w:p>
-      <w:pPr>
-        <w:rPr>
-          <w:sz w:val="40"/>
-          <w:lang w:val="en-US"/>
-        </w:rPr>
-      </w:pPr>
     </w:p>
     <w:p>
       <w:pPr>

</xml_diff>